<commit_message>
colocando a pasta em ordem
</commit_message>
<xml_diff>
--- a/Artefatos/12 Lista de Características - Descrição.docx
+++ b/Artefatos/12 Lista de Características - Descrição.docx
@@ -6,6 +6,9 @@
       <w:pPr>
         <w:pStyle w:val="NormalWeb"/>
         <w:spacing w:before="0" w:beforeAutospacing="0" w:after="60" w:afterAutospacing="0"/>
+        <w:rPr>
+          <w:rFonts w:ascii="Arial" w:hAnsi="Arial" w:cs="Arial"/>
+        </w:rPr>
       </w:pPr>
       <w:r>
         <w:rPr>
@@ -21,6 +24,9 @@
       <w:pPr>
         <w:pStyle w:val="NormalWeb"/>
         <w:spacing w:before="0" w:beforeAutospacing="0" w:after="320" w:afterAutospacing="0"/>
+        <w:rPr>
+          <w:rFonts w:ascii="Arial" w:hAnsi="Arial" w:cs="Arial"/>
+        </w:rPr>
       </w:pPr>
       <w:r>
         <w:rPr>
@@ -32,9 +38,23 @@
         <w:t>Descrição das Características</w:t>
       </w:r>
     </w:p>
-    <w:p/>
     <w:p>
+      <w:pPr>
+        <w:rPr>
+          <w:rFonts w:ascii="Arial" w:hAnsi="Arial" w:cs="Arial"/>
+        </w:rPr>
+      </w:pPr>
+    </w:p>
+    <w:p>
+      <w:pPr>
+        <w:rPr>
+          <w:rFonts w:ascii="Arial" w:hAnsi="Arial" w:cs="Arial"/>
+        </w:rPr>
+      </w:pPr>
       <w:r>
+        <w:rPr>
+          <w:rFonts w:ascii="Arial" w:hAnsi="Arial" w:cs="Arial"/>
+        </w:rPr>
         <w:tab/>
       </w:r>
     </w:p>
@@ -42,6 +62,7 @@
       <w:tblPr>
         <w:tblStyle w:val="Tabelacomgrade"/>
         <w:tblW w:w="9351" w:type="dxa"/>
+        <w:jc w:val="center"/>
         <w:tblLook w:val="04A0" w:firstRow="1" w:lastRow="0" w:firstColumn="1" w:lastColumn="0" w:noHBand="0" w:noVBand="1"/>
       </w:tblPr>
       <w:tblGrid>
@@ -50,6 +71,9 @@
         <w:gridCol w:w="3689"/>
       </w:tblGrid>
       <w:tr>
+        <w:trPr>
+          <w:jc w:val="center"/>
+        </w:trPr>
         <w:tc>
           <w:tcPr>
             <w:tcW w:w="988" w:type="dxa"/>
@@ -112,6 +136,9 @@
         </w:tc>
       </w:tr>
       <w:tr>
+        <w:trPr>
+          <w:jc w:val="center"/>
+        </w:trPr>
         <w:tc>
           <w:tcPr>
             <w:tcW w:w="988" w:type="dxa"/>
@@ -148,7 +175,19 @@
               <w:rPr>
                 <w:rFonts w:ascii="Arial" w:hAnsi="Arial" w:cs="Arial"/>
               </w:rPr>
-              <w:t>Sistema para cadastro de contratos</w:t>
+              <w:t>Contratos separ</w:t>
+            </w:r>
+            <w:r>
+              <w:rPr>
+                <w:rFonts w:ascii="Arial" w:hAnsi="Arial" w:cs="Arial"/>
+              </w:rPr>
+              <w:t>ados por tipo (Cliente direto ou indicação</w:t>
+            </w:r>
+            <w:r>
+              <w:rPr>
+                <w:rFonts w:ascii="Arial" w:hAnsi="Arial" w:cs="Arial"/>
+              </w:rPr>
+              <w:t>)</w:t>
             </w:r>
           </w:p>
         </w:tc>
@@ -168,36 +207,15 @@
               <w:rPr>
                 <w:rFonts w:ascii="Arial" w:hAnsi="Arial" w:cs="Arial"/>
               </w:rPr>
-              <w:t xml:space="preserve">A </w:t>
-            </w:r>
-            <w:r>
-              <w:rPr>
-                <w:rFonts w:ascii="Arial" w:hAnsi="Arial" w:cs="Arial"/>
-              </w:rPr>
-              <w:t>cliente</w:t>
-            </w:r>
-            <w:r>
-              <w:rPr>
-                <w:rFonts w:ascii="Arial" w:hAnsi="Arial" w:cs="Arial"/>
-              </w:rPr>
-              <w:t xml:space="preserve"> poderá </w:t>
-            </w:r>
-            <w:r>
-              <w:rPr>
-                <w:rFonts w:ascii="Arial" w:hAnsi="Arial" w:cs="Arial"/>
-              </w:rPr>
-              <w:t xml:space="preserve">inserir e </w:t>
-            </w:r>
-            <w:r>
-              <w:rPr>
-                <w:rFonts w:ascii="Arial" w:hAnsi="Arial" w:cs="Arial"/>
-              </w:rPr>
-              <w:t>consultar cada contrato feito e de qual cliente é o contrato</w:t>
+              <w:t>O cliente deseja cadastrar seus clientes informando se foi uma indicação ou não.</w:t>
             </w:r>
           </w:p>
         </w:tc>
       </w:tr>
       <w:tr>
+        <w:trPr>
+          <w:jc w:val="center"/>
+        </w:trPr>
         <w:tc>
           <w:tcPr>
             <w:tcW w:w="988" w:type="dxa"/>
@@ -225,24 +243,17 @@
           </w:tcPr>
           <w:p>
             <w:pPr>
-              <w:rPr>
-                <w:rFonts w:ascii="Arial" w:hAnsi="Arial" w:cs="Arial"/>
-              </w:rPr>
-            </w:pPr>
-            <w:r>
-              <w:rPr>
-                <w:rFonts w:ascii="Arial" w:hAnsi="Arial" w:cs="Arial"/>
-              </w:rPr>
-              <w:t>Sistema de filtro para despesas mensais e/ou anuais</w:t>
-            </w:r>
-          </w:p>
-          <w:p>
-            <w:pPr>
-              <w:jc w:val="center"/>
-              <w:rPr>
-                <w:rFonts w:ascii="Arial" w:hAnsi="Arial" w:cs="Arial"/>
-              </w:rPr>
-            </w:pPr>
+              <w:jc w:val="center"/>
+              <w:rPr>
+                <w:rFonts w:ascii="Arial" w:hAnsi="Arial" w:cs="Arial"/>
+              </w:rPr>
+            </w:pPr>
+            <w:r>
+              <w:rPr>
+                <w:rFonts w:ascii="Arial" w:hAnsi="Arial" w:cs="Arial"/>
+              </w:rPr>
+              <w:t>Possibilidade de prorrogação contrato/projeto</w:t>
+            </w:r>
           </w:p>
         </w:tc>
         <w:tc>
@@ -261,24 +272,15 @@
               <w:rPr>
                 <w:rFonts w:ascii="Arial" w:hAnsi="Arial" w:cs="Arial"/>
               </w:rPr>
-              <w:t>A</w:t>
-            </w:r>
-            <w:r>
-              <w:rPr>
-                <w:rFonts w:ascii="Arial" w:hAnsi="Arial" w:cs="Arial"/>
-              </w:rPr>
-              <w:t xml:space="preserve"> cliente</w:t>
-            </w:r>
-            <w:r>
-              <w:rPr>
-                <w:rFonts w:ascii="Arial" w:hAnsi="Arial" w:cs="Arial"/>
-              </w:rPr>
-              <w:t xml:space="preserve"> poderá inserir o gasto e consultar o quanto foi gasto no mês</w:t>
+              <w:t>O cliente deseja ter controle total sobre a data de conclusão do projeto.</w:t>
             </w:r>
           </w:p>
         </w:tc>
       </w:tr>
       <w:tr>
+        <w:trPr>
+          <w:jc w:val="center"/>
+        </w:trPr>
         <w:tc>
           <w:tcPr>
             <w:tcW w:w="988" w:type="dxa"/>
@@ -315,7 +317,7 @@
               <w:rPr>
                 <w:rFonts w:ascii="Arial" w:hAnsi="Arial" w:cs="Arial"/>
               </w:rPr>
-              <w:t>Sistema para filtrar as horas trabalhadas para cada cliente (investimento em horas)</w:t>
+              <w:t>Inclusão de documentos para regularização da obra</w:t>
             </w:r>
           </w:p>
         </w:tc>
@@ -335,12 +337,15 @@
               <w:rPr>
                 <w:rFonts w:ascii="Arial" w:hAnsi="Arial" w:cs="Arial"/>
               </w:rPr>
-              <w:t>Os funcionários poderão cadastrar o período gasto em cada projeto</w:t>
+              <w:t>O cliente deseja anexar ao contrato os laudos necessários pra o andamento do projeto.</w:t>
             </w:r>
           </w:p>
         </w:tc>
       </w:tr>
       <w:tr>
+        <w:trPr>
+          <w:jc w:val="center"/>
+        </w:trPr>
         <w:tc>
           <w:tcPr>
             <w:tcW w:w="988" w:type="dxa"/>
@@ -377,7 +382,7 @@
               <w:rPr>
                 <w:rFonts w:ascii="Arial" w:hAnsi="Arial" w:cs="Arial"/>
               </w:rPr>
-              <w:t>Sistema para filtrar informações por serviços e/ou cliente</w:t>
+              <w:t>Introdução de descontos no valor final do projeto</w:t>
             </w:r>
           </w:p>
         </w:tc>
@@ -397,24 +402,21 @@
               <w:rPr>
                 <w:rFonts w:ascii="Arial" w:hAnsi="Arial" w:cs="Arial"/>
               </w:rPr>
-              <w:t xml:space="preserve">A </w:t>
-            </w:r>
-            <w:r>
-              <w:rPr>
-                <w:rFonts w:ascii="Arial" w:hAnsi="Arial" w:cs="Arial"/>
-              </w:rPr>
-              <w:t>cliente</w:t>
-            </w:r>
-            <w:r>
-              <w:rPr>
-                <w:rFonts w:ascii="Arial" w:hAnsi="Arial" w:cs="Arial"/>
-              </w:rPr>
-              <w:t xml:space="preserve"> poderá inserir e consultar cada serviço que foi ou será prestado</w:t>
+              <w:t xml:space="preserve">O cliente </w:t>
+            </w:r>
+            <w:r>
+              <w:rPr>
+                <w:rFonts w:ascii="Arial" w:hAnsi="Arial" w:cs="Arial"/>
+              </w:rPr>
+              <w:t>deseja que o sistema calcule o valor de desconto inserido por ela.</w:t>
             </w:r>
           </w:p>
         </w:tc>
       </w:tr>
       <w:tr>
+        <w:trPr>
+          <w:jc w:val="center"/>
+        </w:trPr>
         <w:tc>
           <w:tcPr>
             <w:tcW w:w="988" w:type="dxa"/>
@@ -442,24 +444,17 @@
           </w:tcPr>
           <w:p>
             <w:pPr>
-              <w:rPr>
-                <w:rFonts w:ascii="Arial" w:hAnsi="Arial" w:cs="Arial"/>
-              </w:rPr>
-            </w:pPr>
-            <w:r>
-              <w:rPr>
-                <w:rFonts w:ascii="Arial" w:hAnsi="Arial" w:cs="Arial"/>
-              </w:rPr>
-              <w:t>Sistema para relatório mensal e/ou anual de cliente</w:t>
-            </w:r>
-          </w:p>
-          <w:p>
-            <w:pPr>
-              <w:jc w:val="center"/>
-              <w:rPr>
-                <w:rFonts w:ascii="Arial" w:hAnsi="Arial" w:cs="Arial"/>
-              </w:rPr>
-            </w:pPr>
+              <w:jc w:val="center"/>
+              <w:rPr>
+                <w:rFonts w:ascii="Arial" w:hAnsi="Arial" w:cs="Arial"/>
+              </w:rPr>
+            </w:pPr>
+            <w:r>
+              <w:rPr>
+                <w:rFonts w:ascii="Arial" w:hAnsi="Arial" w:cs="Arial"/>
+              </w:rPr>
+              <w:t>Sistema de lista de cliente (Separados por categoria)</w:t>
+            </w:r>
           </w:p>
         </w:tc>
         <w:tc>
@@ -478,18 +473,15 @@
               <w:rPr>
                 <w:rFonts w:ascii="Arial" w:hAnsi="Arial" w:cs="Arial"/>
               </w:rPr>
-              <w:t>A cliente</w:t>
-            </w:r>
-            <w:r>
-              <w:rPr>
-                <w:rFonts w:ascii="Arial" w:hAnsi="Arial" w:cs="Arial"/>
-              </w:rPr>
-              <w:t xml:space="preserve"> poderá consultar os serviços prestados a cada cliente</w:t>
+              <w:t>O cliente deseja uma tela para inclusão/consulta de clientes</w:t>
             </w:r>
           </w:p>
         </w:tc>
       </w:tr>
       <w:tr>
+        <w:trPr>
+          <w:jc w:val="center"/>
+        </w:trPr>
         <w:tc>
           <w:tcPr>
             <w:tcW w:w="988" w:type="dxa"/>
@@ -524,7 +516,7 @@
               <w:rPr>
                 <w:rFonts w:ascii="Arial" w:hAnsi="Arial" w:cs="Arial"/>
               </w:rPr>
-              <w:t xml:space="preserve">Sistema para registro do tipo de cliente </w:t>
+              <w:t>Sistema de descrição do serviço</w:t>
             </w:r>
           </w:p>
         </w:tc>
@@ -543,30 +535,15 @@
               <w:rPr>
                 <w:rFonts w:ascii="Arial" w:hAnsi="Arial" w:cs="Arial"/>
               </w:rPr>
-              <w:t>A cliente</w:t>
-            </w:r>
-            <w:r>
-              <w:rPr>
-                <w:rFonts w:ascii="Arial" w:hAnsi="Arial" w:cs="Arial"/>
-              </w:rPr>
-              <w:t xml:space="preserve"> </w:t>
-            </w:r>
-            <w:r>
-              <w:rPr>
-                <w:rFonts w:ascii="Arial" w:hAnsi="Arial" w:cs="Arial"/>
-              </w:rPr>
-              <w:t>poderá inserir o tipo de serviço</w:t>
-            </w:r>
-            <w:r>
-              <w:rPr>
-                <w:rFonts w:ascii="Arial" w:hAnsi="Arial" w:cs="Arial"/>
-              </w:rPr>
-              <w:t>: direto ou indicação</w:t>
+              <w:t>O cliente deseja uma lista com todos os serviços que são prestados</w:t>
             </w:r>
           </w:p>
         </w:tc>
       </w:tr>
       <w:tr>
+        <w:trPr>
+          <w:jc w:val="center"/>
+        </w:trPr>
         <w:tc>
           <w:tcPr>
             <w:tcW w:w="988" w:type="dxa"/>
@@ -601,7 +578,7 @@
               <w:rPr>
                 <w:rFonts w:ascii="Arial" w:hAnsi="Arial" w:cs="Arial"/>
               </w:rPr>
-              <w:t xml:space="preserve">Backup </w:t>
+              <w:t>Controle de Centro de Custos</w:t>
             </w:r>
           </w:p>
         </w:tc>
@@ -620,28 +597,1248 @@
               <w:rPr>
                 <w:rFonts w:ascii="Arial" w:hAnsi="Arial" w:cs="Arial"/>
               </w:rPr>
-              <w:t xml:space="preserve">A </w:t>
-            </w:r>
-            <w:r>
-              <w:rPr>
-                <w:rFonts w:ascii="Arial" w:hAnsi="Arial" w:cs="Arial"/>
-              </w:rPr>
-              <w:t>cliente</w:t>
-            </w:r>
-            <w:bookmarkStart w:id="0" w:name="_GoBack"/>
-            <w:bookmarkEnd w:id="0"/>
-            <w:r>
-              <w:rPr>
-                <w:rFonts w:ascii="Arial" w:hAnsi="Arial" w:cs="Arial"/>
-              </w:rPr>
-              <w:t xml:space="preserve"> terá um servidor que hospedará todos os projetos e os protegerá de problemas futuros </w:t>
+              <w:t xml:space="preserve">O cliente deseja </w:t>
+            </w:r>
+            <w:r>
+              <w:rPr>
+                <w:rFonts w:ascii="Arial" w:hAnsi="Arial" w:cs="Arial"/>
+              </w:rPr>
+              <w:t>um tela para gerenciamento para o seu centro de resultado</w:t>
+            </w:r>
+          </w:p>
+        </w:tc>
+      </w:tr>
+      <w:tr>
+        <w:trPr>
+          <w:jc w:val="center"/>
+        </w:trPr>
+        <w:tc>
+          <w:tcPr>
+            <w:tcW w:w="988" w:type="dxa"/>
+          </w:tcPr>
+          <w:p>
+            <w:pPr>
+              <w:jc w:val="center"/>
+              <w:rPr>
+                <w:rFonts w:ascii="Arial" w:hAnsi="Arial" w:cs="Arial"/>
+              </w:rPr>
+            </w:pPr>
+            <w:r>
+              <w:rPr>
+                <w:rFonts w:ascii="Arial" w:hAnsi="Arial" w:cs="Arial"/>
+              </w:rPr>
+              <w:t>8</w:t>
+            </w:r>
+          </w:p>
+        </w:tc>
+        <w:tc>
+          <w:tcPr>
+            <w:tcW w:w="4674" w:type="dxa"/>
+          </w:tcPr>
+          <w:p>
+            <w:pPr>
+              <w:jc w:val="center"/>
+              <w:rPr>
+                <w:rFonts w:ascii="Arial" w:hAnsi="Arial" w:cs="Arial"/>
+              </w:rPr>
+            </w:pPr>
+            <w:r>
+              <w:rPr>
+                <w:rFonts w:ascii="Arial" w:hAnsi="Arial" w:cs="Arial"/>
+              </w:rPr>
+              <w:t>Geração de relatório por período (fluxo de caixa)</w:t>
+            </w:r>
+          </w:p>
+        </w:tc>
+        <w:tc>
+          <w:tcPr>
+            <w:tcW w:w="3689" w:type="dxa"/>
+          </w:tcPr>
+          <w:p>
+            <w:pPr>
+              <w:jc w:val="center"/>
+              <w:rPr>
+                <w:rFonts w:ascii="Arial" w:hAnsi="Arial" w:cs="Arial"/>
+              </w:rPr>
+            </w:pPr>
+            <w:r>
+              <w:rPr>
+                <w:rFonts w:ascii="Arial" w:hAnsi="Arial" w:cs="Arial"/>
+              </w:rPr>
+              <w:t>O cliente deseja saber o lucro mensal</w:t>
+            </w:r>
+          </w:p>
+        </w:tc>
+      </w:tr>
+      <w:tr>
+        <w:trPr>
+          <w:jc w:val="center"/>
+        </w:trPr>
+        <w:tc>
+          <w:tcPr>
+            <w:tcW w:w="988" w:type="dxa"/>
+          </w:tcPr>
+          <w:p>
+            <w:pPr>
+              <w:jc w:val="center"/>
+              <w:rPr>
+                <w:rFonts w:ascii="Arial" w:hAnsi="Arial" w:cs="Arial"/>
+              </w:rPr>
+            </w:pPr>
+            <w:r>
+              <w:rPr>
+                <w:rFonts w:ascii="Arial" w:hAnsi="Arial" w:cs="Arial"/>
+              </w:rPr>
+              <w:t>9</w:t>
+            </w:r>
+          </w:p>
+        </w:tc>
+        <w:tc>
+          <w:tcPr>
+            <w:tcW w:w="4674" w:type="dxa"/>
+          </w:tcPr>
+          <w:p>
+            <w:pPr>
+              <w:jc w:val="center"/>
+              <w:rPr>
+                <w:rFonts w:ascii="Arial" w:hAnsi="Arial" w:cs="Arial"/>
+              </w:rPr>
+            </w:pPr>
+            <w:r>
+              <w:rPr>
+                <w:rFonts w:ascii="Arial" w:hAnsi="Arial" w:cs="Arial"/>
+              </w:rPr>
+              <w:t>Inclusão de gastos extras por projeto</w:t>
+            </w:r>
+          </w:p>
+        </w:tc>
+        <w:tc>
+          <w:tcPr>
+            <w:tcW w:w="3689" w:type="dxa"/>
+          </w:tcPr>
+          <w:p>
+            <w:pPr>
+              <w:jc w:val="center"/>
+              <w:rPr>
+                <w:rFonts w:ascii="Arial" w:hAnsi="Arial" w:cs="Arial"/>
+              </w:rPr>
+            </w:pPr>
+            <w:r>
+              <w:rPr>
+                <w:rFonts w:ascii="Arial" w:hAnsi="Arial" w:cs="Arial"/>
+              </w:rPr>
+              <w:t xml:space="preserve">O cliente deseja inserir os gastos por atraso, </w:t>
+            </w:r>
+            <w:r>
+              <w:rPr>
+                <w:rFonts w:ascii="Arial" w:hAnsi="Arial" w:cs="Arial"/>
+              </w:rPr>
+              <w:t>custos extra de material, etc.</w:t>
+            </w:r>
+          </w:p>
+        </w:tc>
+      </w:tr>
+      <w:tr>
+        <w:trPr>
+          <w:jc w:val="center"/>
+        </w:trPr>
+        <w:tc>
+          <w:tcPr>
+            <w:tcW w:w="988" w:type="dxa"/>
+          </w:tcPr>
+          <w:p>
+            <w:pPr>
+              <w:jc w:val="center"/>
+              <w:rPr>
+                <w:rFonts w:ascii="Arial" w:hAnsi="Arial" w:cs="Arial"/>
+              </w:rPr>
+            </w:pPr>
+            <w:r>
+              <w:rPr>
+                <w:rFonts w:ascii="Arial" w:hAnsi="Arial" w:cs="Arial"/>
+              </w:rPr>
+              <w:t>10</w:t>
+            </w:r>
+          </w:p>
+        </w:tc>
+        <w:tc>
+          <w:tcPr>
+            <w:tcW w:w="4674" w:type="dxa"/>
+          </w:tcPr>
+          <w:p>
+            <w:pPr>
+              <w:jc w:val="center"/>
+              <w:rPr>
+                <w:rFonts w:ascii="Arial" w:hAnsi="Arial" w:cs="Arial"/>
+              </w:rPr>
+            </w:pPr>
+            <w:r>
+              <w:rPr>
+                <w:rFonts w:ascii="Arial" w:hAnsi="Arial" w:cs="Arial"/>
+              </w:rPr>
+              <w:t>Aviso de aproximação de data de pagamento</w:t>
+            </w:r>
+          </w:p>
+        </w:tc>
+        <w:tc>
+          <w:tcPr>
+            <w:tcW w:w="3689" w:type="dxa"/>
+          </w:tcPr>
+          <w:p>
+            <w:pPr>
+              <w:jc w:val="center"/>
+              <w:rPr>
+                <w:rFonts w:ascii="Arial" w:hAnsi="Arial" w:cs="Arial"/>
+              </w:rPr>
+            </w:pPr>
+            <w:r>
+              <w:rPr>
+                <w:rFonts w:ascii="Arial" w:hAnsi="Arial" w:cs="Arial"/>
+              </w:rPr>
+              <w:t>O cliente deseja que o sistema notifique as datas de pagamento dos contratos</w:t>
+            </w:r>
+          </w:p>
+        </w:tc>
+      </w:tr>
+      <w:tr>
+        <w:trPr>
+          <w:jc w:val="center"/>
+        </w:trPr>
+        <w:tc>
+          <w:tcPr>
+            <w:tcW w:w="988" w:type="dxa"/>
+          </w:tcPr>
+          <w:p>
+            <w:pPr>
+              <w:jc w:val="center"/>
+              <w:rPr>
+                <w:rFonts w:ascii="Arial" w:hAnsi="Arial" w:cs="Arial"/>
+              </w:rPr>
+            </w:pPr>
+            <w:r>
+              <w:rPr>
+                <w:rFonts w:ascii="Arial" w:hAnsi="Arial" w:cs="Arial"/>
+              </w:rPr>
+              <w:t>11</w:t>
+            </w:r>
+          </w:p>
+        </w:tc>
+        <w:tc>
+          <w:tcPr>
+            <w:tcW w:w="4674" w:type="dxa"/>
+          </w:tcPr>
+          <w:p>
+            <w:pPr>
+              <w:jc w:val="center"/>
+              <w:rPr>
+                <w:rFonts w:ascii="Arial" w:hAnsi="Arial" w:cs="Arial"/>
+              </w:rPr>
+            </w:pPr>
+            <w:r>
+              <w:rPr>
+                <w:rFonts w:ascii="Arial" w:hAnsi="Arial" w:cs="Arial"/>
+              </w:rPr>
+              <w:t xml:space="preserve">Inserir comprovantes de despesas extras (O.S, cupom fiscal e </w:t>
+            </w:r>
+            <w:proofErr w:type="spellStart"/>
+            <w:r>
+              <w:rPr>
+                <w:rFonts w:ascii="Arial" w:hAnsi="Arial" w:cs="Arial"/>
+              </w:rPr>
+              <w:t>etc</w:t>
+            </w:r>
+            <w:proofErr w:type="spellEnd"/>
+            <w:r>
+              <w:rPr>
+                <w:rFonts w:ascii="Arial" w:hAnsi="Arial" w:cs="Arial"/>
+              </w:rPr>
+              <w:t>…)</w:t>
+            </w:r>
+          </w:p>
+        </w:tc>
+        <w:tc>
+          <w:tcPr>
+            <w:tcW w:w="3689" w:type="dxa"/>
+          </w:tcPr>
+          <w:p>
+            <w:pPr>
+              <w:jc w:val="center"/>
+              <w:rPr>
+                <w:rFonts w:ascii="Arial" w:hAnsi="Arial" w:cs="Arial"/>
+              </w:rPr>
+            </w:pPr>
+            <w:r>
+              <w:rPr>
+                <w:rFonts w:ascii="Arial" w:hAnsi="Arial" w:cs="Arial"/>
+              </w:rPr>
+              <w:t>O cliente deseja adicionar gastos como locomoção e alimentação ao custo final do projeto</w:t>
+            </w:r>
+          </w:p>
+        </w:tc>
+      </w:tr>
+      <w:tr>
+        <w:trPr>
+          <w:jc w:val="center"/>
+        </w:trPr>
+        <w:tc>
+          <w:tcPr>
+            <w:tcW w:w="988" w:type="dxa"/>
+          </w:tcPr>
+          <w:p>
+            <w:pPr>
+              <w:jc w:val="center"/>
+              <w:rPr>
+                <w:rFonts w:ascii="Arial" w:hAnsi="Arial" w:cs="Arial"/>
+              </w:rPr>
+            </w:pPr>
+            <w:r>
+              <w:rPr>
+                <w:rFonts w:ascii="Arial" w:hAnsi="Arial" w:cs="Arial"/>
+              </w:rPr>
+              <w:t>12</w:t>
+            </w:r>
+          </w:p>
+        </w:tc>
+        <w:tc>
+          <w:tcPr>
+            <w:tcW w:w="4674" w:type="dxa"/>
+          </w:tcPr>
+          <w:p>
+            <w:pPr>
+              <w:jc w:val="center"/>
+              <w:rPr>
+                <w:rFonts w:ascii="Arial" w:hAnsi="Arial" w:cs="Arial"/>
+              </w:rPr>
+            </w:pPr>
+            <w:r>
+              <w:rPr>
+                <w:rFonts w:ascii="Arial" w:hAnsi="Arial" w:cs="Arial"/>
+              </w:rPr>
+              <w:t>Controle de horas trabalhadas por funcionários no determinado projeto</w:t>
+            </w:r>
+          </w:p>
+        </w:tc>
+        <w:tc>
+          <w:tcPr>
+            <w:tcW w:w="3689" w:type="dxa"/>
+          </w:tcPr>
+          <w:p>
+            <w:pPr>
+              <w:jc w:val="center"/>
+              <w:rPr>
+                <w:rFonts w:ascii="Arial" w:hAnsi="Arial" w:cs="Arial"/>
+              </w:rPr>
+            </w:pPr>
+            <w:r>
+              <w:rPr>
+                <w:rFonts w:ascii="Arial" w:hAnsi="Arial" w:cs="Arial"/>
+              </w:rPr>
+              <w:t xml:space="preserve">O cliente deseja ter maior controle do tempo que os funcionários </w:t>
+            </w:r>
+            <w:r>
+              <w:rPr>
+                <w:rFonts w:ascii="Arial" w:hAnsi="Arial" w:cs="Arial"/>
+              </w:rPr>
+              <w:t>trabalham por projeto desenvolvido.</w:t>
+            </w:r>
+          </w:p>
+        </w:tc>
+      </w:tr>
+      <w:tr>
+        <w:trPr>
+          <w:jc w:val="center"/>
+        </w:trPr>
+        <w:tc>
+          <w:tcPr>
+            <w:tcW w:w="988" w:type="dxa"/>
+          </w:tcPr>
+          <w:p>
+            <w:pPr>
+              <w:jc w:val="center"/>
+              <w:rPr>
+                <w:rFonts w:ascii="Arial" w:hAnsi="Arial" w:cs="Arial"/>
+              </w:rPr>
+            </w:pPr>
+            <w:r>
+              <w:rPr>
+                <w:rFonts w:ascii="Arial" w:hAnsi="Arial" w:cs="Arial"/>
+              </w:rPr>
+              <w:t>13</w:t>
+            </w:r>
+          </w:p>
+        </w:tc>
+        <w:tc>
+          <w:tcPr>
+            <w:tcW w:w="4674" w:type="dxa"/>
+          </w:tcPr>
+          <w:p>
+            <w:pPr>
+              <w:jc w:val="center"/>
+              <w:rPr>
+                <w:rFonts w:ascii="Arial" w:hAnsi="Arial" w:cs="Arial"/>
+              </w:rPr>
+            </w:pPr>
+            <w:r>
+              <w:rPr>
+                <w:rFonts w:ascii="Arial" w:hAnsi="Arial" w:cs="Arial"/>
+              </w:rPr>
+              <w:t>Controle de prazos /contratos inadimplentes</w:t>
+            </w:r>
+          </w:p>
+        </w:tc>
+        <w:tc>
+          <w:tcPr>
+            <w:tcW w:w="3689" w:type="dxa"/>
+          </w:tcPr>
+          <w:p>
+            <w:pPr>
+              <w:jc w:val="center"/>
+              <w:rPr>
+                <w:rFonts w:ascii="Arial" w:hAnsi="Arial" w:cs="Arial"/>
+              </w:rPr>
+            </w:pPr>
+            <w:r>
+              <w:rPr>
+                <w:rFonts w:ascii="Arial" w:hAnsi="Arial" w:cs="Arial"/>
+              </w:rPr>
+              <w:t>O cliente deseja uma tela pra geração de relatórios com os prazos de pagamento e contratos inadimplentes.</w:t>
+            </w:r>
+          </w:p>
+        </w:tc>
+      </w:tr>
+      <w:tr>
+        <w:trPr>
+          <w:jc w:val="center"/>
+        </w:trPr>
+        <w:tc>
+          <w:tcPr>
+            <w:tcW w:w="988" w:type="dxa"/>
+          </w:tcPr>
+          <w:p>
+            <w:pPr>
+              <w:jc w:val="center"/>
+              <w:rPr>
+                <w:rFonts w:ascii="Arial" w:hAnsi="Arial" w:cs="Arial"/>
+              </w:rPr>
+            </w:pPr>
+            <w:r>
+              <w:rPr>
+                <w:rFonts w:ascii="Arial" w:hAnsi="Arial" w:cs="Arial"/>
+              </w:rPr>
+              <w:t>14</w:t>
+            </w:r>
+          </w:p>
+        </w:tc>
+        <w:tc>
+          <w:tcPr>
+            <w:tcW w:w="4674" w:type="dxa"/>
+          </w:tcPr>
+          <w:p>
+            <w:pPr>
+              <w:jc w:val="center"/>
+              <w:rPr>
+                <w:rFonts w:ascii="Arial" w:hAnsi="Arial" w:cs="Arial"/>
+              </w:rPr>
+            </w:pPr>
+            <w:r>
+              <w:rPr>
+                <w:rFonts w:ascii="Arial" w:hAnsi="Arial" w:cs="Arial"/>
+              </w:rPr>
+              <w:t>Valor dos contratos</w:t>
+            </w:r>
+          </w:p>
+        </w:tc>
+        <w:tc>
+          <w:tcPr>
+            <w:tcW w:w="3689" w:type="dxa"/>
+          </w:tcPr>
+          <w:p>
+            <w:pPr>
+              <w:jc w:val="center"/>
+              <w:rPr>
+                <w:rFonts w:ascii="Arial" w:hAnsi="Arial" w:cs="Arial"/>
+              </w:rPr>
+            </w:pPr>
+            <w:r>
+              <w:rPr>
+                <w:rFonts w:ascii="Arial" w:hAnsi="Arial" w:cs="Arial"/>
+              </w:rPr>
+              <w:t>O cliente deseja uma tela com o valor final de todos os projetos.</w:t>
+            </w:r>
+          </w:p>
+        </w:tc>
+      </w:tr>
+      <w:tr>
+        <w:trPr>
+          <w:jc w:val="center"/>
+        </w:trPr>
+        <w:tc>
+          <w:tcPr>
+            <w:tcW w:w="988" w:type="dxa"/>
+          </w:tcPr>
+          <w:p>
+            <w:pPr>
+              <w:jc w:val="center"/>
+              <w:rPr>
+                <w:rFonts w:ascii="Arial" w:hAnsi="Arial" w:cs="Arial"/>
+              </w:rPr>
+            </w:pPr>
+            <w:r>
+              <w:rPr>
+                <w:rFonts w:ascii="Arial" w:hAnsi="Arial" w:cs="Arial"/>
+              </w:rPr>
+              <w:t>15</w:t>
+            </w:r>
+          </w:p>
+        </w:tc>
+        <w:tc>
+          <w:tcPr>
+            <w:tcW w:w="4674" w:type="dxa"/>
+          </w:tcPr>
+          <w:p>
+            <w:pPr>
+              <w:jc w:val="center"/>
+              <w:rPr>
+                <w:rFonts w:ascii="Arial" w:hAnsi="Arial" w:cs="Arial"/>
+              </w:rPr>
+            </w:pPr>
+            <w:r>
+              <w:rPr>
+                <w:rFonts w:ascii="Arial" w:hAnsi="Arial" w:cs="Arial"/>
+              </w:rPr>
+              <w:t>Despesas básicas do escritório</w:t>
+            </w:r>
+          </w:p>
+          <w:p>
+            <w:pPr>
+              <w:jc w:val="center"/>
+              <w:rPr>
+                <w:rFonts w:ascii="Arial" w:hAnsi="Arial" w:cs="Arial"/>
+              </w:rPr>
+            </w:pPr>
+            <w:r>
+              <w:rPr>
+                <w:rFonts w:ascii="Arial" w:hAnsi="Arial" w:cs="Arial"/>
+              </w:rPr>
+              <w:t>(Agua, luz, funcionários e gastos</w:t>
+            </w:r>
+            <w:r>
+              <w:rPr>
+                <w:rFonts w:ascii="Arial" w:hAnsi="Arial" w:cs="Arial"/>
+              </w:rPr>
+              <w:t xml:space="preserve"> </w:t>
+            </w:r>
+            <w:r>
+              <w:rPr>
+                <w:rFonts w:ascii="Arial" w:hAnsi="Arial" w:cs="Arial"/>
+              </w:rPr>
+              <w:tab/>
+              <w:t>com mão de obra de terceiros)</w:t>
+            </w:r>
+          </w:p>
+        </w:tc>
+        <w:tc>
+          <w:tcPr>
+            <w:tcW w:w="3689" w:type="dxa"/>
+          </w:tcPr>
+          <w:p>
+            <w:pPr>
+              <w:jc w:val="center"/>
+              <w:rPr>
+                <w:rFonts w:ascii="Arial" w:hAnsi="Arial" w:cs="Arial"/>
+              </w:rPr>
+            </w:pPr>
+            <w:r>
+              <w:rPr>
+                <w:rFonts w:ascii="Arial" w:hAnsi="Arial" w:cs="Arial"/>
+              </w:rPr>
+              <w:t>O cliente deseja uma tela para inserir todos os gastos com o escritório</w:t>
+            </w:r>
+          </w:p>
+        </w:tc>
+      </w:tr>
+      <w:tr>
+        <w:trPr>
+          <w:jc w:val="center"/>
+        </w:trPr>
+        <w:tc>
+          <w:tcPr>
+            <w:tcW w:w="988" w:type="dxa"/>
+          </w:tcPr>
+          <w:p>
+            <w:pPr>
+              <w:jc w:val="center"/>
+              <w:rPr>
+                <w:rFonts w:ascii="Arial" w:hAnsi="Arial" w:cs="Arial"/>
+              </w:rPr>
+            </w:pPr>
+            <w:r>
+              <w:rPr>
+                <w:rFonts w:ascii="Arial" w:hAnsi="Arial" w:cs="Arial"/>
+              </w:rPr>
+              <w:lastRenderedPageBreak/>
+              <w:t>16</w:t>
+            </w:r>
+          </w:p>
+        </w:tc>
+        <w:tc>
+          <w:tcPr>
+            <w:tcW w:w="4674" w:type="dxa"/>
+          </w:tcPr>
+          <w:p>
+            <w:pPr>
+              <w:jc w:val="center"/>
+              <w:rPr>
+                <w:rFonts w:ascii="Arial" w:hAnsi="Arial" w:cs="Arial"/>
+              </w:rPr>
+            </w:pPr>
+            <w:r>
+              <w:rPr>
+                <w:rFonts w:ascii="Arial" w:hAnsi="Arial" w:cs="Arial"/>
+              </w:rPr>
+              <w:t>Geração de relatório mensal com os gastos Administrativos</w:t>
+            </w:r>
+          </w:p>
+        </w:tc>
+        <w:tc>
+          <w:tcPr>
+            <w:tcW w:w="3689" w:type="dxa"/>
+          </w:tcPr>
+          <w:p>
+            <w:pPr>
+              <w:jc w:val="center"/>
+              <w:rPr>
+                <w:rFonts w:ascii="Arial" w:hAnsi="Arial" w:cs="Arial"/>
+              </w:rPr>
+            </w:pPr>
+            <w:r>
+              <w:rPr>
+                <w:rFonts w:ascii="Arial" w:hAnsi="Arial" w:cs="Arial"/>
+              </w:rPr>
+              <w:t>O cliente deseja uma tela para mostrar o gasto final</w:t>
+            </w:r>
+            <w:r>
+              <w:rPr>
+                <w:rFonts w:ascii="Arial" w:hAnsi="Arial" w:cs="Arial"/>
+              </w:rPr>
+              <w:t xml:space="preserve"> do mês</w:t>
+            </w:r>
+          </w:p>
+        </w:tc>
+      </w:tr>
+      <w:tr>
+        <w:trPr>
+          <w:jc w:val="center"/>
+        </w:trPr>
+        <w:tc>
+          <w:tcPr>
+            <w:tcW w:w="988" w:type="dxa"/>
+          </w:tcPr>
+          <w:p>
+            <w:pPr>
+              <w:jc w:val="center"/>
+              <w:rPr>
+                <w:rFonts w:ascii="Arial" w:hAnsi="Arial" w:cs="Arial"/>
+              </w:rPr>
+            </w:pPr>
+            <w:r>
+              <w:rPr>
+                <w:rFonts w:ascii="Arial" w:hAnsi="Arial" w:cs="Arial"/>
+              </w:rPr>
+              <w:t>17</w:t>
+            </w:r>
+          </w:p>
+        </w:tc>
+        <w:tc>
+          <w:tcPr>
+            <w:tcW w:w="4674" w:type="dxa"/>
+          </w:tcPr>
+          <w:p>
+            <w:pPr>
+              <w:jc w:val="center"/>
+              <w:rPr>
+                <w:rFonts w:ascii="Arial" w:hAnsi="Arial" w:cs="Arial"/>
+              </w:rPr>
+            </w:pPr>
+            <w:proofErr w:type="spellStart"/>
+            <w:r>
+              <w:rPr>
+                <w:rFonts w:ascii="Arial" w:hAnsi="Arial" w:cs="Arial"/>
+              </w:rPr>
+              <w:t>Login</w:t>
+            </w:r>
+            <w:proofErr w:type="spellEnd"/>
+            <w:r>
+              <w:rPr>
+                <w:rFonts w:ascii="Arial" w:hAnsi="Arial" w:cs="Arial"/>
+              </w:rPr>
+              <w:t xml:space="preserve"> para os funcionários</w:t>
+            </w:r>
+          </w:p>
+        </w:tc>
+        <w:tc>
+          <w:tcPr>
+            <w:tcW w:w="3689" w:type="dxa"/>
+          </w:tcPr>
+          <w:p>
+            <w:pPr>
+              <w:jc w:val="center"/>
+              <w:rPr>
+                <w:rFonts w:ascii="Arial" w:hAnsi="Arial" w:cs="Arial"/>
+              </w:rPr>
+            </w:pPr>
+            <w:r>
+              <w:rPr>
+                <w:rFonts w:ascii="Arial" w:hAnsi="Arial" w:cs="Arial"/>
+              </w:rPr>
+              <w:t>O cliente deseja uma tela de cadastro de acesso de funcionário.</w:t>
+            </w:r>
+          </w:p>
+        </w:tc>
+      </w:tr>
+      <w:tr>
+        <w:trPr>
+          <w:jc w:val="center"/>
+        </w:trPr>
+        <w:tc>
+          <w:tcPr>
+            <w:tcW w:w="988" w:type="dxa"/>
+          </w:tcPr>
+          <w:p>
+            <w:pPr>
+              <w:jc w:val="center"/>
+              <w:rPr>
+                <w:rFonts w:ascii="Arial" w:hAnsi="Arial" w:cs="Arial"/>
+              </w:rPr>
+            </w:pPr>
+            <w:r>
+              <w:rPr>
+                <w:rFonts w:ascii="Arial" w:hAnsi="Arial" w:cs="Arial"/>
+              </w:rPr>
+              <w:t>18</w:t>
+            </w:r>
+          </w:p>
+        </w:tc>
+        <w:tc>
+          <w:tcPr>
+            <w:tcW w:w="4674" w:type="dxa"/>
+          </w:tcPr>
+          <w:p>
+            <w:pPr>
+              <w:jc w:val="center"/>
+              <w:rPr>
+                <w:rFonts w:ascii="Arial" w:hAnsi="Arial" w:cs="Arial"/>
+              </w:rPr>
+            </w:pPr>
+            <w:r>
+              <w:rPr>
+                <w:rFonts w:ascii="Arial" w:hAnsi="Arial" w:cs="Arial"/>
+              </w:rPr>
+              <w:t>O cliente determina quem pode ter acesso a informações e projetos</w:t>
+            </w:r>
+          </w:p>
+        </w:tc>
+        <w:tc>
+          <w:tcPr>
+            <w:tcW w:w="3689" w:type="dxa"/>
+          </w:tcPr>
+          <w:p>
+            <w:pPr>
+              <w:jc w:val="center"/>
+              <w:rPr>
+                <w:rFonts w:ascii="Arial" w:hAnsi="Arial" w:cs="Arial"/>
+              </w:rPr>
+            </w:pPr>
+            <w:r>
+              <w:rPr>
+                <w:rFonts w:ascii="Arial" w:hAnsi="Arial" w:cs="Arial"/>
+              </w:rPr>
+              <w:t>O cliente deseja restringir o acesso de cada funcionário</w:t>
+            </w:r>
+          </w:p>
+        </w:tc>
+      </w:tr>
+      <w:tr>
+        <w:trPr>
+          <w:jc w:val="center"/>
+        </w:trPr>
+        <w:tc>
+          <w:tcPr>
+            <w:tcW w:w="988" w:type="dxa"/>
+          </w:tcPr>
+          <w:p>
+            <w:pPr>
+              <w:jc w:val="center"/>
+              <w:rPr>
+                <w:rFonts w:ascii="Arial" w:hAnsi="Arial" w:cs="Arial"/>
+              </w:rPr>
+            </w:pPr>
+            <w:r>
+              <w:rPr>
+                <w:rFonts w:ascii="Arial" w:hAnsi="Arial" w:cs="Arial"/>
+              </w:rPr>
+              <w:t>19</w:t>
+            </w:r>
+          </w:p>
+        </w:tc>
+        <w:tc>
+          <w:tcPr>
+            <w:tcW w:w="4674" w:type="dxa"/>
+          </w:tcPr>
+          <w:p>
+            <w:pPr>
+              <w:jc w:val="center"/>
+              <w:rPr>
+                <w:rFonts w:ascii="Arial" w:hAnsi="Arial" w:cs="Arial"/>
+              </w:rPr>
+            </w:pPr>
+            <w:r>
+              <w:rPr>
+                <w:rFonts w:ascii="Arial" w:hAnsi="Arial" w:cs="Arial"/>
+              </w:rPr>
+              <w:t>Inclusão da planta do projeto</w:t>
+            </w:r>
+          </w:p>
+        </w:tc>
+        <w:tc>
+          <w:tcPr>
+            <w:tcW w:w="3689" w:type="dxa"/>
+          </w:tcPr>
+          <w:p>
+            <w:pPr>
+              <w:jc w:val="center"/>
+              <w:rPr>
+                <w:rFonts w:ascii="Arial" w:hAnsi="Arial" w:cs="Arial"/>
+              </w:rPr>
+            </w:pPr>
+            <w:r>
+              <w:rPr>
+                <w:rFonts w:ascii="Arial" w:hAnsi="Arial" w:cs="Arial"/>
+              </w:rPr>
+              <w:t>O cliente deseja uma tela para incluir/consultar a planta do projeto</w:t>
+            </w:r>
+          </w:p>
+        </w:tc>
+      </w:tr>
+      <w:tr>
+        <w:trPr>
+          <w:jc w:val="center"/>
+        </w:trPr>
+        <w:tc>
+          <w:tcPr>
+            <w:tcW w:w="988" w:type="dxa"/>
+          </w:tcPr>
+          <w:p>
+            <w:pPr>
+              <w:jc w:val="center"/>
+              <w:rPr>
+                <w:rFonts w:ascii="Arial" w:hAnsi="Arial" w:cs="Arial"/>
+              </w:rPr>
+            </w:pPr>
+            <w:r>
+              <w:rPr>
+                <w:rFonts w:ascii="Arial" w:hAnsi="Arial" w:cs="Arial"/>
+              </w:rPr>
+              <w:t>20</w:t>
+            </w:r>
+          </w:p>
+        </w:tc>
+        <w:tc>
+          <w:tcPr>
+            <w:tcW w:w="4674" w:type="dxa"/>
+          </w:tcPr>
+          <w:p>
+            <w:pPr>
+              <w:jc w:val="center"/>
+              <w:rPr>
+                <w:rFonts w:ascii="Arial" w:hAnsi="Arial" w:cs="Arial"/>
+              </w:rPr>
+            </w:pPr>
+            <w:r>
+              <w:rPr>
+                <w:rFonts w:ascii="Arial" w:hAnsi="Arial" w:cs="Arial"/>
+              </w:rPr>
+              <w:t>Controle das versões da planta do projeto</w:t>
+            </w:r>
+          </w:p>
+        </w:tc>
+        <w:tc>
+          <w:tcPr>
+            <w:tcW w:w="3689" w:type="dxa"/>
+          </w:tcPr>
+          <w:p>
+            <w:pPr>
+              <w:jc w:val="center"/>
+              <w:rPr>
+                <w:rFonts w:ascii="Arial" w:hAnsi="Arial" w:cs="Arial"/>
+              </w:rPr>
+            </w:pPr>
+            <w:r>
+              <w:rPr>
+                <w:rFonts w:ascii="Arial" w:hAnsi="Arial" w:cs="Arial"/>
+              </w:rPr>
+              <w:t>O cliente deseja que eles possam incluir uma nova planta no projeto sem excluir a antiga e que possa ser consultado todas as plantas.</w:t>
+            </w:r>
+          </w:p>
+        </w:tc>
+      </w:tr>
+      <w:tr>
+        <w:trPr>
+          <w:jc w:val="center"/>
+        </w:trPr>
+        <w:tc>
+          <w:tcPr>
+            <w:tcW w:w="988" w:type="dxa"/>
+          </w:tcPr>
+          <w:p>
+            <w:pPr>
+              <w:jc w:val="center"/>
+              <w:rPr>
+                <w:rFonts w:ascii="Arial" w:hAnsi="Arial" w:cs="Arial"/>
+              </w:rPr>
+            </w:pPr>
+            <w:r>
+              <w:rPr>
+                <w:rFonts w:ascii="Arial" w:hAnsi="Arial" w:cs="Arial"/>
+              </w:rPr>
+              <w:t>21</w:t>
+            </w:r>
+          </w:p>
+        </w:tc>
+        <w:tc>
+          <w:tcPr>
+            <w:tcW w:w="4674" w:type="dxa"/>
+          </w:tcPr>
+          <w:p>
+            <w:pPr>
+              <w:jc w:val="center"/>
+              <w:rPr>
+                <w:rFonts w:ascii="Arial" w:hAnsi="Arial" w:cs="Arial"/>
+              </w:rPr>
+            </w:pPr>
+            <w:r>
+              <w:rPr>
+                <w:rFonts w:ascii="Arial" w:hAnsi="Arial" w:cs="Arial"/>
+              </w:rPr>
+              <w:t>Previsão de conclusão do projeto (planta)</w:t>
+            </w:r>
+          </w:p>
+        </w:tc>
+        <w:tc>
+          <w:tcPr>
+            <w:tcW w:w="3689" w:type="dxa"/>
+          </w:tcPr>
+          <w:p>
+            <w:pPr>
+              <w:jc w:val="center"/>
+              <w:rPr>
+                <w:rFonts w:ascii="Arial" w:hAnsi="Arial" w:cs="Arial"/>
+              </w:rPr>
+            </w:pPr>
+            <w:r>
+              <w:rPr>
+                <w:rFonts w:ascii="Arial" w:hAnsi="Arial" w:cs="Arial"/>
+              </w:rPr>
+              <w:t>O cliente deseja que o sistema calcule o tempo gasto no projeto de acordo com a média da hora gasta em cada etapa por funcionário.</w:t>
+            </w:r>
+          </w:p>
+        </w:tc>
+      </w:tr>
+      <w:tr>
+        <w:trPr>
+          <w:jc w:val="center"/>
+        </w:trPr>
+        <w:tc>
+          <w:tcPr>
+            <w:tcW w:w="988" w:type="dxa"/>
+          </w:tcPr>
+          <w:p>
+            <w:pPr>
+              <w:jc w:val="center"/>
+              <w:rPr>
+                <w:rFonts w:ascii="Arial" w:hAnsi="Arial" w:cs="Arial"/>
+              </w:rPr>
+            </w:pPr>
+            <w:r>
+              <w:rPr>
+                <w:rFonts w:ascii="Arial" w:hAnsi="Arial" w:cs="Arial"/>
+              </w:rPr>
+              <w:t>22</w:t>
+            </w:r>
+          </w:p>
+        </w:tc>
+        <w:tc>
+          <w:tcPr>
+            <w:tcW w:w="4674" w:type="dxa"/>
+          </w:tcPr>
+          <w:p>
+            <w:pPr>
+              <w:jc w:val="center"/>
+              <w:rPr>
+                <w:rFonts w:ascii="Arial" w:hAnsi="Arial" w:cs="Arial"/>
+              </w:rPr>
+            </w:pPr>
+            <w:r>
+              <w:rPr>
+                <w:rFonts w:ascii="Arial" w:hAnsi="Arial" w:cs="Arial"/>
+              </w:rPr>
+              <w:t>Prorrogaçã</w:t>
+            </w:r>
+            <w:r>
+              <w:rPr>
+                <w:rFonts w:ascii="Arial" w:hAnsi="Arial" w:cs="Arial"/>
+              </w:rPr>
+              <w:t>o da data de conclusão (planta)</w:t>
+            </w:r>
+          </w:p>
+        </w:tc>
+        <w:tc>
+          <w:tcPr>
+            <w:tcW w:w="3689" w:type="dxa"/>
+          </w:tcPr>
+          <w:p>
+            <w:pPr>
+              <w:jc w:val="center"/>
+              <w:rPr>
+                <w:rFonts w:ascii="Arial" w:hAnsi="Arial" w:cs="Arial"/>
+              </w:rPr>
+            </w:pPr>
+            <w:r>
+              <w:rPr>
+                <w:rFonts w:ascii="Arial" w:hAnsi="Arial" w:cs="Arial"/>
+              </w:rPr>
+              <w:t>O cliente deseja inserir algum imprevisto na conclusão do projeto</w:t>
+            </w:r>
+          </w:p>
+        </w:tc>
+      </w:tr>
+      <w:tr>
+        <w:trPr>
+          <w:jc w:val="center"/>
+        </w:trPr>
+        <w:tc>
+          <w:tcPr>
+            <w:tcW w:w="988" w:type="dxa"/>
+          </w:tcPr>
+          <w:p>
+            <w:pPr>
+              <w:jc w:val="center"/>
+              <w:rPr>
+                <w:rFonts w:ascii="Arial" w:hAnsi="Arial" w:cs="Arial"/>
+              </w:rPr>
+            </w:pPr>
+            <w:r>
+              <w:rPr>
+                <w:rFonts w:ascii="Arial" w:hAnsi="Arial" w:cs="Arial"/>
+              </w:rPr>
+              <w:t>23</w:t>
+            </w:r>
+          </w:p>
+        </w:tc>
+        <w:tc>
+          <w:tcPr>
+            <w:tcW w:w="4674" w:type="dxa"/>
+          </w:tcPr>
+          <w:p>
+            <w:pPr>
+              <w:jc w:val="center"/>
+              <w:rPr>
+                <w:rFonts w:ascii="Arial" w:hAnsi="Arial" w:cs="Arial"/>
+              </w:rPr>
+            </w:pPr>
+            <w:r>
+              <w:rPr>
+                <w:rFonts w:ascii="Arial" w:hAnsi="Arial" w:cs="Arial"/>
+              </w:rPr>
+              <w:t xml:space="preserve">Previsão de horas gastas </w:t>
+            </w:r>
+            <w:r>
+              <w:rPr>
+                <w:rFonts w:ascii="Arial" w:hAnsi="Arial" w:cs="Arial"/>
+              </w:rPr>
+              <w:t xml:space="preserve">por funcionário </w:t>
+            </w:r>
+            <w:r>
+              <w:rPr>
+                <w:rFonts w:ascii="Arial" w:hAnsi="Arial" w:cs="Arial"/>
+              </w:rPr>
+              <w:t>no projeto</w:t>
+            </w:r>
+          </w:p>
+        </w:tc>
+        <w:tc>
+          <w:tcPr>
+            <w:tcW w:w="3689" w:type="dxa"/>
+          </w:tcPr>
+          <w:p>
+            <w:pPr>
+              <w:jc w:val="center"/>
+              <w:rPr>
+                <w:rFonts w:ascii="Arial" w:hAnsi="Arial" w:cs="Arial"/>
+              </w:rPr>
+            </w:pPr>
+            <w:r>
+              <w:rPr>
+                <w:rFonts w:ascii="Arial" w:hAnsi="Arial" w:cs="Arial"/>
+              </w:rPr>
+              <w:t xml:space="preserve">O cliente deseja uma </w:t>
+            </w:r>
+            <w:r>
+              <w:rPr>
+                <w:rFonts w:ascii="Arial" w:hAnsi="Arial" w:cs="Arial"/>
+              </w:rPr>
+              <w:t>média de hora trabalhada por funcionário para auxiliar na previsão de conclusão do projeto.</w:t>
+            </w:r>
+          </w:p>
+        </w:tc>
+      </w:tr>
+      <w:tr>
+        <w:trPr>
+          <w:jc w:val="center"/>
+        </w:trPr>
+        <w:tc>
+          <w:tcPr>
+            <w:tcW w:w="988" w:type="dxa"/>
+          </w:tcPr>
+          <w:p>
+            <w:pPr>
+              <w:jc w:val="center"/>
+              <w:rPr>
+                <w:rFonts w:ascii="Arial" w:hAnsi="Arial" w:cs="Arial"/>
+              </w:rPr>
+            </w:pPr>
+            <w:r>
+              <w:rPr>
+                <w:rFonts w:ascii="Arial" w:hAnsi="Arial" w:cs="Arial"/>
+              </w:rPr>
+              <w:t>24</w:t>
+            </w:r>
+          </w:p>
+        </w:tc>
+        <w:tc>
+          <w:tcPr>
+            <w:tcW w:w="4674" w:type="dxa"/>
+          </w:tcPr>
+          <w:p>
+            <w:pPr>
+              <w:jc w:val="center"/>
+              <w:rPr>
+                <w:rFonts w:ascii="Arial" w:hAnsi="Arial" w:cs="Arial"/>
+              </w:rPr>
+            </w:pPr>
+            <w:r>
+              <w:rPr>
+                <w:rFonts w:ascii="Arial" w:hAnsi="Arial" w:cs="Arial"/>
+              </w:rPr>
+              <w:t>Gasto atual do projeto</w:t>
+            </w:r>
+          </w:p>
+        </w:tc>
+        <w:tc>
+          <w:tcPr>
+            <w:tcW w:w="3689" w:type="dxa"/>
+          </w:tcPr>
+          <w:p>
+            <w:pPr>
+              <w:jc w:val="center"/>
+              <w:rPr>
+                <w:rFonts w:ascii="Arial" w:hAnsi="Arial" w:cs="Arial"/>
+              </w:rPr>
+            </w:pPr>
+            <w:r>
+              <w:rPr>
+                <w:rFonts w:ascii="Arial" w:hAnsi="Arial" w:cs="Arial"/>
+              </w:rPr>
+              <w:t>O cliente deseja consultar quanto foi gasto até determinado momento com o projeto</w:t>
+            </w:r>
+          </w:p>
+        </w:tc>
+      </w:tr>
+      <w:tr>
+        <w:trPr>
+          <w:jc w:val="center"/>
+        </w:trPr>
+        <w:tc>
+          <w:tcPr>
+            <w:tcW w:w="988" w:type="dxa"/>
+          </w:tcPr>
+          <w:p>
+            <w:pPr>
+              <w:jc w:val="center"/>
+              <w:rPr>
+                <w:rFonts w:ascii="Arial" w:hAnsi="Arial" w:cs="Arial"/>
+              </w:rPr>
+            </w:pPr>
+            <w:r>
+              <w:rPr>
+                <w:rFonts w:ascii="Arial" w:hAnsi="Arial" w:cs="Arial"/>
+              </w:rPr>
+              <w:t>25</w:t>
+            </w:r>
+          </w:p>
+        </w:tc>
+        <w:tc>
+          <w:tcPr>
+            <w:tcW w:w="4674" w:type="dxa"/>
+          </w:tcPr>
+          <w:p>
+            <w:pPr>
+              <w:jc w:val="center"/>
+              <w:rPr>
+                <w:rFonts w:ascii="Arial" w:hAnsi="Arial" w:cs="Arial"/>
+              </w:rPr>
+            </w:pPr>
+            <w:r>
+              <w:rPr>
+                <w:rFonts w:ascii="Arial" w:hAnsi="Arial" w:cs="Arial"/>
+              </w:rPr>
+              <w:t>Cancelamento do projeto</w:t>
+            </w:r>
+          </w:p>
+        </w:tc>
+        <w:tc>
+          <w:tcPr>
+            <w:tcW w:w="3689" w:type="dxa"/>
+          </w:tcPr>
+          <w:p>
+            <w:pPr>
+              <w:jc w:val="center"/>
+              <w:rPr>
+                <w:rFonts w:ascii="Arial" w:hAnsi="Arial" w:cs="Arial"/>
+              </w:rPr>
+            </w:pPr>
+            <w:r>
+              <w:rPr>
+                <w:rFonts w:ascii="Arial" w:hAnsi="Arial" w:cs="Arial"/>
+              </w:rPr>
+              <w:t>O cliente deseja uma opção de canc</w:t>
+            </w:r>
+            <w:r>
+              <w:rPr>
+                <w:rFonts w:ascii="Arial" w:hAnsi="Arial" w:cs="Arial"/>
+              </w:rPr>
+              <w:t>elamento de projeto que some o gasto atual do projeto até o momento mais a multa</w:t>
             </w:r>
           </w:p>
         </w:tc>
       </w:tr>
     </w:tbl>
-    <w:p/>
-    <w:p/>
+    <w:p>
+      <w:pPr>
+        <w:rPr>
+          <w:rFonts w:ascii="Arial" w:hAnsi="Arial" w:cs="Arial"/>
+        </w:rPr>
+      </w:pPr>
+      <w:bookmarkStart w:id="0" w:name="_GoBack"/>
+      <w:bookmarkEnd w:id="0"/>
+    </w:p>
+    <w:p>
+      <w:pPr>
+        <w:rPr>
+          <w:rFonts w:ascii="Arial" w:hAnsi="Arial" w:cs="Arial"/>
+        </w:rPr>
+      </w:pPr>
+    </w:p>
     <w:sectPr>
       <w:pgSz w:w="11906" w:h="16838"/>
       <w:pgMar w:top="1417" w:right="1701" w:bottom="1417" w:left="1701" w:header="708" w:footer="708" w:gutter="0"/>

</xml_diff>